<commit_message>
created the PDF of documentation
</commit_message>
<xml_diff>
--- a/Assignment_1_Doc.docx
+++ b/Assignment_1_Doc.docx
@@ -42,6 +42,12 @@
           <w:lang w:val="en-US" w:eastAsia="en-US"/>
         </w:rPr>
         <w:t xml:space="preserve">GitHub Repo: </w:t>
+      </w:r>
+      <w:r>
+        <w:rPr>
+          <w:lang w:val="en-US" w:eastAsia="en-US"/>
+        </w:rPr>
+        <w:t>https://github.com/Iandrewburg/Assignment_1</w:t>
       </w:r>
     </w:p>
     <w:p>

</xml_diff>

<commit_message>
added a brief bit about the best variables
</commit_message>
<xml_diff>
--- a/Assignment_1_Doc.docx
+++ b/Assignment_1_Doc.docx
@@ -79,7 +79,31 @@
         <w:rPr>
           <w:lang w:val="en-US"/>
         </w:rPr>
-        <w:t xml:space="preserve"> at the CPS-earnings dataset with the purpose of generating predictive modeling of hourly wages. The dataset was filtered to specifically look at Medical Practitioners, and thus, the occupation codes from 3000 through 3540 were analyzed. Furthermore, the data was cleaned by replacing missing values with “Missing”, but this did not seem to impact the data at all. </w:t>
+        <w:t xml:space="preserve"> at the CPS-</w:t>
+      </w:r>
+      <w:r>
+        <w:rPr>
+          <w:lang w:val="en-US"/>
+        </w:rPr>
+        <w:t>E</w:t>
+      </w:r>
+      <w:r>
+        <w:rPr>
+          <w:lang w:val="en-US"/>
+        </w:rPr>
+        <w:t>arnings dataset with the purpose of generating predictive modeling of hourly wages</w:t>
+      </w:r>
+      <w:r>
+        <w:rPr>
+          <w:lang w:val="en-US"/>
+        </w:rPr>
+        <w:t>, and determining which variables best predict hourly wages</w:t>
+      </w:r>
+      <w:r>
+        <w:rPr>
+          <w:lang w:val="en-US"/>
+        </w:rPr>
+        <w:t xml:space="preserve">. The dataset was filtered to specifically look at Medical Practitioners, and thus, the occupation codes from 3000 through 3540 were analyzed. Furthermore, the data was cleaned by replacing missing values with “Missing”, but this did not seem to impact the data at all. </w:t>
       </w:r>
     </w:p>
     <w:p>
@@ -137,6 +161,12 @@
         </w:rPr>
         <w:t xml:space="preserve">could be associated with wage differences. Furthermore, working status and level of education have a more direct associated with the daily work of the individual, and could be associated with wages stronger. Finally, age tends to have an association with wages, because the older an individual gets, the more experience they accumulate. </w:t>
       </w:r>
+      <w:r>
+        <w:rPr>
+          <w:lang w:val="en-US"/>
+        </w:rPr>
+        <w:t xml:space="preserve">These are all very important variables for individuals working in the medical profession, as employment and employees are looked at very closely to determine their wages since it is an extremely important industry. </w:t>
+      </w:r>
     </w:p>
     <w:p>
       <w:pPr>
@@ -155,7 +185,19 @@
         <w:rPr>
           <w:lang w:val="en-US"/>
         </w:rPr>
-        <w:t xml:space="preserve">Dummy variables were created for each of the variables, isolating the different levels of each variable. Furthermore, wages underwent a log transformation to display the relative differences. </w:t>
+        <w:t>Dummy variables were created for each of the</w:t>
+      </w:r>
+      <w:r>
+        <w:rPr>
+          <w:lang w:val="en-US"/>
+        </w:rPr>
+        <w:t xml:space="preserve"> categorical</w:t>
+      </w:r>
+      <w:r>
+        <w:rPr>
+          <w:lang w:val="en-US"/>
+        </w:rPr>
+        <w:t xml:space="preserve"> variables, isolating the different levels of each variable. Furthermore, wages underwent a log transformation to display the relative differences. </w:t>
       </w:r>
       <w:proofErr w:type="spellStart"/>
       <w:r>
@@ -195,7 +237,31 @@
         <w:rPr>
           <w:lang w:val="en-US"/>
         </w:rPr>
-        <w:t xml:space="preserve">Each variable category has a dummy variable dropped. The following were not included in the regression models for the purpose of creating baseline categories: never married, 0 children, </w:t>
+        <w:t xml:space="preserve">Each </w:t>
+      </w:r>
+      <w:r>
+        <w:rPr>
+          <w:lang w:val="en-US"/>
+        </w:rPr>
+        <w:t xml:space="preserve">categorical </w:t>
+      </w:r>
+      <w:r>
+        <w:rPr>
+          <w:lang w:val="en-US"/>
+        </w:rPr>
+        <w:t>variabl</w:t>
+      </w:r>
+      <w:r>
+        <w:rPr>
+          <w:lang w:val="en-US"/>
+        </w:rPr>
+        <w:t>e</w:t>
+      </w:r>
+      <w:r>
+        <w:rPr>
+          <w:lang w:val="en-US"/>
+        </w:rPr>
+        <w:t xml:space="preserve"> has a dummy variable dropped. The following were not included in the regression models for the purpose of creating baseline categories: never married, 0 children, </w:t>
       </w:r>
       <w:proofErr w:type="gramStart"/>
       <w:r>
@@ -223,7 +289,19 @@
         <w:rPr>
           <w:lang w:val="en-US"/>
         </w:rPr>
-        <w:t xml:space="preserve"> plot. </w:t>
+        <w:t xml:space="preserve"> plot</w:t>
+      </w:r>
+      <w:r>
+        <w:rPr>
+          <w:lang w:val="en-US"/>
+        </w:rPr>
+        <w:t>; however, the</w:t>
+      </w:r>
+      <w:r>
+        <w:rPr>
+          <w:lang w:val="en-US"/>
+        </w:rPr>
+        <w:t xml:space="preserve"> regression table shows that when these variables are interacted, they do not have a significant correlation with log wages. </w:t>
       </w:r>
     </w:p>
     <w:p>
@@ -240,7 +318,21 @@
         </w:rPr>
       </w:pPr>
       <w:r>
-        <w:t>Of the four models, model 4 has the highest R-Squared</w:t>
+        <w:t xml:space="preserve">Of the four models, </w:t>
+      </w:r>
+      <w:r>
+        <w:rPr>
+          <w:lang w:val="en-US"/>
+        </w:rPr>
+        <w:t>M</w:t>
+      </w:r>
+      <w:proofErr w:type="spellStart"/>
+      <w:r>
+        <w:t>odel</w:t>
+      </w:r>
+      <w:proofErr w:type="spellEnd"/>
+      <w:r>
+        <w:t xml:space="preserve"> 4 has the highest R-Squared</w:t>
       </w:r>
       <w:r>
         <w:rPr>
@@ -258,13 +350,76 @@
         <w:t xml:space="preserve"> (15595.33), and lowest RSME (0.56)</w:t>
       </w:r>
       <w:r>
-        <w:t xml:space="preserve">; however, this does not mean it is the best model. This is because the difference between model 4 and model 3 is very miniscule. As Model 3 has much larger R-Squared than models 1 and 2, Model 3 would be the best model to go with as it has less variables than model </w:t>
+        <w:t>; this does not mean it is the best model. This is because the difference between</w:t>
       </w:r>
-      <w:proofErr w:type="gramStart"/>
       <w:r>
-        <w:t>4, and</w:t>
+        <w:rPr>
+          <w:lang w:val="en-US"/>
+        </w:rPr>
+        <w:t xml:space="preserve"> the RSME, BIC, and R-Squared in</w:t>
       </w:r>
-      <w:proofErr w:type="gramEnd"/>
+      <w:r>
+        <w:t xml:space="preserve"> </w:t>
+      </w:r>
+      <w:r>
+        <w:rPr>
+          <w:lang w:val="en-US"/>
+        </w:rPr>
+        <w:t>M</w:t>
+      </w:r>
+      <w:proofErr w:type="spellStart"/>
+      <w:r>
+        <w:t>odel</w:t>
+      </w:r>
+      <w:proofErr w:type="spellEnd"/>
+      <w:r>
+        <w:t xml:space="preserve"> 4 and </w:t>
+      </w:r>
+      <w:r>
+        <w:rPr>
+          <w:lang w:val="en-US"/>
+        </w:rPr>
+        <w:t>M</w:t>
+      </w:r>
+      <w:proofErr w:type="spellStart"/>
+      <w:r>
+        <w:t>odel</w:t>
+      </w:r>
+      <w:proofErr w:type="spellEnd"/>
+      <w:r>
+        <w:t xml:space="preserve"> 3 is very miniscule. As Model 3 has much larger R-Squared than </w:t>
+      </w:r>
+      <w:r>
+        <w:rPr>
+          <w:lang w:val="en-US"/>
+        </w:rPr>
+        <w:t>M</w:t>
+      </w:r>
+      <w:proofErr w:type="spellStart"/>
+      <w:r>
+        <w:t>odels</w:t>
+      </w:r>
+      <w:proofErr w:type="spellEnd"/>
+      <w:r>
+        <w:t xml:space="preserve"> 1 and 2, Model 3 would be the best model to go with as it has less variables than </w:t>
+      </w:r>
+      <w:r>
+        <w:rPr>
+          <w:lang w:val="en-US"/>
+        </w:rPr>
+        <w:t>M</w:t>
+      </w:r>
+      <w:proofErr w:type="spellStart"/>
+      <w:r>
+        <w:t>odel</w:t>
+      </w:r>
+      <w:proofErr w:type="spellEnd"/>
+      <w:r>
+        <w:t xml:space="preserve"> </w:t>
+      </w:r>
+      <w:r>
+        <w:t>4 and</w:t>
+      </w:r>
       <w:r>
         <w:t xml:space="preserve"> is therefore less complex and easier to interpret.</w:t>
       </w:r>
@@ -292,7 +447,14 @@
         <w:rPr>
           <w:lang w:val="en-US"/>
         </w:rPr>
-        <w:t xml:space="preserve"> K-Fold Cross Validation of the RSME was performed to analyze the performance of the data on a more granulated level for the purpose of machine learning applicability. The results show that </w:t>
+        <w:t xml:space="preserve"> K-Fold Cross Validation of the RSME was performed to analyze the performance of the data on a more granulated level for the purpose of machine learning applicability. The results </w:t>
+      </w:r>
+      <w:r>
+        <w:rPr>
+          <w:lang w:val="en-US"/>
+        </w:rPr>
+        <w:lastRenderedPageBreak/>
+        <w:t xml:space="preserve">show that </w:t>
       </w:r>
       <w:proofErr w:type="gramStart"/>
       <w:r>
@@ -326,23 +488,14 @@
         <w:rPr>
           <w:lang w:val="en-US"/>
         </w:rPr>
-        <w:t xml:space="preserve">Prediction models were created for Model 1 and Model 3 for the purpose of comparison. The first prediction table represents the 95% prediction interval (PI) and shows that the predicted log hourly wage value from Model 1 is 3.229 and 3.454 for Model 3. This represents the expected log hourly wages according to each model, and Model 3 shows a higher value since </w:t>
+        <w:t xml:space="preserve">Prediction models were created for Model 1 and Model 3 for the purpose of comparison. The first prediction table represents the 95% prediction interval (PI) and shows that the predicted log hourly wage value from Model 1 is 3.229 and 3.454 for Model 3. This represents the expected log hourly wages according to each model, and Model 3 shows a higher value since there are more variables included in the model. For Model 1, the low PI suggests that there is a 95% confidence that the log hourly wage will not fall below 2.055, and for Model 3, it will not fall below 2.361. The high PI for Model 1 suggests that the log hourly wage will not exceed 4.403, and for Model 3 will not exceed 4.548. Model 3 continues to give </w:t>
       </w:r>
       <w:r>
         <w:rPr>
           <w:lang w:val="en-US"/>
         </w:rPr>
-        <w:lastRenderedPageBreak/>
-        <w:t xml:space="preserve">there are more variables included in the model. For Model 1, the low PI suggests that there is a 95% confidence that the log hourly wage will not fall below 2.055, and for Model 3, it will not fall below 2.361. The high PI for Model 1 suggests that the log hourly wage will not exceed 4.403, and for Model 3 will not exceed 4.548. Model 3 continues to give </w:t>
+        <w:t>higher</w:t>
       </w:r>
-      <w:proofErr w:type="gramStart"/>
-      <w:r>
-        <w:rPr>
-          <w:lang w:val="en-US"/>
-        </w:rPr>
-        <w:t>the higher</w:t>
-      </w:r>
-      <w:proofErr w:type="gramEnd"/>
       <w:r>
         <w:rPr>
           <w:lang w:val="en-US"/>
@@ -383,97 +536,26 @@
           <w:lang w:val="en-US"/>
         </w:rPr>
       </w:pPr>
-    </w:p>
-    <w:p>
-      <w:pPr>
-        <w:rPr>
-          <w:lang w:val="en-US"/>
-        </w:rPr>
-      </w:pPr>
-    </w:p>
-    <w:p>
-      <w:pPr>
-        <w:rPr>
-          <w:lang w:val="en-US"/>
-        </w:rPr>
-      </w:pPr>
-    </w:p>
-    <w:p>
-      <w:pPr>
-        <w:rPr>
-          <w:lang w:val="en-US"/>
-        </w:rPr>
-      </w:pPr>
-    </w:p>
-    <w:p>
-      <w:pPr>
-        <w:rPr>
-          <w:lang w:val="en-US"/>
-        </w:rPr>
-      </w:pPr>
-    </w:p>
-    <w:p>
-      <w:pPr>
-        <w:rPr>
-          <w:lang w:val="en-US"/>
-        </w:rPr>
-      </w:pPr>
-    </w:p>
-    <w:p>
-      <w:pPr>
-        <w:rPr>
-          <w:lang w:val="en-US"/>
-        </w:rPr>
-      </w:pPr>
-    </w:p>
-    <w:p>
-      <w:pPr>
-        <w:rPr>
-          <w:lang w:val="en-US"/>
-        </w:rPr>
-      </w:pPr>
-    </w:p>
-    <w:p>
-      <w:pPr>
-        <w:rPr>
-          <w:lang w:val="en-US"/>
-        </w:rPr>
-      </w:pPr>
-    </w:p>
-    <w:p>
-      <w:pPr>
-        <w:rPr>
-          <w:lang w:val="en-US"/>
-        </w:rPr>
-      </w:pPr>
-    </w:p>
-    <w:p>
-      <w:pPr>
-        <w:rPr>
-          <w:lang w:val="en-US"/>
-        </w:rPr>
-      </w:pPr>
-    </w:p>
-    <w:p>
-      <w:pPr>
-        <w:rPr>
-          <w:lang w:val="en-US"/>
-        </w:rPr>
-      </w:pPr>
-    </w:p>
-    <w:p>
-      <w:pPr>
-        <w:rPr>
-          <w:lang w:val="en-US"/>
-        </w:rPr>
-      </w:pPr>
-    </w:p>
-    <w:p>
-      <w:pPr>
-        <w:rPr>
-          <w:lang w:val="en-US"/>
-        </w:rPr>
-      </w:pPr>
+      <w:r>
+        <w:rPr>
+          <w:lang w:val="en-US"/>
+        </w:rPr>
+        <w:t xml:space="preserve">Overall, with consideration </w:t>
+      </w:r>
+      <w:proofErr w:type="gramStart"/>
+      <w:r>
+        <w:rPr>
+          <w:lang w:val="en-US"/>
+        </w:rPr>
+        <w:t>to</w:t>
+      </w:r>
+      <w:proofErr w:type="gramEnd"/>
+      <w:r>
+        <w:rPr>
+          <w:lang w:val="en-US"/>
+        </w:rPr>
+        <w:t xml:space="preserve"> the correlation coefficients and their significance levels, the best variables for predictive modeling out of Model 3 include: age, gender, marital status, number of children, and level of education. Level of education, and having one child, were found to have the highest correlation coefficient values at the 5% statistical significance threshold. These variables should be analyzed more in depth in future research for predictive modeling of hourly wages. </w:t>
+      </w:r>
     </w:p>
     <w:p>
       <w:pPr>

</xml_diff>